<commit_message>
feat(lab12.docx): editted the 6th task
</commit_message>
<xml_diff>
--- a/отчет_12лаба.docx
+++ b/отчет_12лаба.docx
@@ -15,7 +15,8 @@
       </w:pPr>
       <w:r>
         <w:rPr>
-          <w:lang w:val="en-US"/>
+          <w:noProof/>
+          <w:lang w:eastAsia="ru-RU"/>
         </w:rPr>
         <w:drawing>
           <wp:inline distT="0" distB="0" distL="0" distR="0" wp14:anchorId="2D273806" wp14:editId="5DD06D85">
@@ -62,7 +63,8 @@
       </w:pPr>
       <w:r>
         <w:rPr>
-          <w:lang w:val="en-US"/>
+          <w:noProof/>
+          <w:lang w:eastAsia="ru-RU"/>
         </w:rPr>
         <w:drawing>
           <wp:inline distT="0" distB="0" distL="0" distR="0" wp14:anchorId="3849C520" wp14:editId="06BB826F">
@@ -109,7 +111,8 @@
       </w:pPr>
       <w:r>
         <w:rPr>
-          <w:lang w:val="en-US"/>
+          <w:noProof/>
+          <w:lang w:eastAsia="ru-RU"/>
         </w:rPr>
         <w:lastRenderedPageBreak/>
         <w:drawing>
@@ -150,7 +153,8 @@
       </w:r>
       <w:r>
         <w:rPr>
-          <w:lang w:val="en-US"/>
+          <w:noProof/>
+          <w:lang w:eastAsia="ru-RU"/>
         </w:rPr>
         <w:drawing>
           <wp:inline distT="0" distB="0" distL="0" distR="0" wp14:anchorId="0E193E5F" wp14:editId="69A0017F">
@@ -196,6 +200,10 @@
     </w:p>
     <w:p>
       <w:r>
+        <w:rPr>
+          <w:noProof/>
+          <w:lang w:eastAsia="ru-RU"/>
+        </w:rPr>
         <w:drawing>
           <wp:inline distT="0" distB="0" distL="0" distR="0" wp14:anchorId="68D7ACF8" wp14:editId="07AB0605">
             <wp:extent cx="5940425" cy="1043940"/>
@@ -235,6 +243,10 @@
     </w:p>
     <w:p>
       <w:r>
+        <w:rPr>
+          <w:noProof/>
+          <w:lang w:eastAsia="ru-RU"/>
+        </w:rPr>
         <w:lastRenderedPageBreak/>
         <w:drawing>
           <wp:inline distT="0" distB="0" distL="0" distR="0" wp14:anchorId="42566290" wp14:editId="05A8F2DC">
@@ -280,6 +292,10 @@
     </w:p>
     <w:p>
       <w:r>
+        <w:rPr>
+          <w:noProof/>
+          <w:lang w:eastAsia="ru-RU"/>
+        </w:rPr>
         <w:drawing>
           <wp:inline distT="0" distB="0" distL="0" distR="0" wp14:anchorId="697DC672" wp14:editId="04BEB64C">
             <wp:extent cx="5940425" cy="1328420"/>
@@ -319,6 +335,10 @@
     </w:p>
     <w:p>
       <w:r>
+        <w:rPr>
+          <w:noProof/>
+          <w:lang w:eastAsia="ru-RU"/>
+        </w:rPr>
         <w:drawing>
           <wp:inline distT="0" distB="0" distL="0" distR="0" wp14:anchorId="66D91982" wp14:editId="375BE6FF">
             <wp:extent cx="2829320" cy="447737"/>
@@ -358,6 +378,10 @@
     </w:p>
     <w:p>
       <w:r>
+        <w:rPr>
+          <w:noProof/>
+          <w:lang w:eastAsia="ru-RU"/>
+        </w:rPr>
         <w:drawing>
           <wp:inline distT="0" distB="0" distL="0" distR="0" wp14:anchorId="67FB4B64" wp14:editId="26C2FAD0">
             <wp:extent cx="2905530" cy="295316"/>
@@ -397,6 +421,10 @@
     </w:p>
     <w:p>
       <w:r>
+        <w:rPr>
+          <w:noProof/>
+          <w:lang w:eastAsia="ru-RU"/>
+        </w:rPr>
         <w:drawing>
           <wp:inline distT="0" distB="0" distL="0" distR="0" wp14:anchorId="3C0BB0F6" wp14:editId="7320B149">
             <wp:extent cx="4305901" cy="1124107"/>
@@ -441,6 +469,10 @@
     </w:p>
     <w:p>
       <w:r>
+        <w:rPr>
+          <w:noProof/>
+          <w:lang w:eastAsia="ru-RU"/>
+        </w:rPr>
         <w:lastRenderedPageBreak/>
         <w:drawing>
           <wp:inline distT="0" distB="0" distL="0" distR="0" wp14:anchorId="7012D2A8" wp14:editId="74398BC1">
@@ -481,6 +513,10 @@
     </w:p>
     <w:p>
       <w:r>
+        <w:rPr>
+          <w:noProof/>
+          <w:lang w:eastAsia="ru-RU"/>
+        </w:rPr>
         <w:drawing>
           <wp:inline distT="0" distB="0" distL="0" distR="0" wp14:anchorId="02F665AC" wp14:editId="402296A6">
             <wp:extent cx="2686425" cy="485843"/>
@@ -520,6 +556,10 @@
     </w:p>
     <w:p>
       <w:r>
+        <w:rPr>
+          <w:noProof/>
+          <w:lang w:eastAsia="ru-RU"/>
+        </w:rPr>
         <w:drawing>
           <wp:inline distT="0" distB="0" distL="0" distR="0" wp14:anchorId="4DD1C5C2" wp14:editId="267792FA">
             <wp:extent cx="4763165" cy="247685"/>
@@ -559,6 +599,10 @@
     </w:p>
     <w:p>
       <w:r>
+        <w:rPr>
+          <w:noProof/>
+          <w:lang w:eastAsia="ru-RU"/>
+        </w:rPr>
         <w:drawing>
           <wp:inline distT="0" distB="0" distL="0" distR="0" wp14:anchorId="659C52F5" wp14:editId="37E5CA58">
             <wp:extent cx="5010849" cy="3238952"/>
@@ -609,7 +653,8 @@
       </w:pPr>
       <w:r>
         <w:rPr>
-          <w:lang w:val="en-US"/>
+          <w:noProof/>
+          <w:lang w:eastAsia="ru-RU"/>
         </w:rPr>
         <w:lastRenderedPageBreak/>
         <w:drawing>
@@ -657,7 +702,8 @@
       </w:pPr>
       <w:r>
         <w:rPr>
-          <w:lang w:val="en-US"/>
+          <w:noProof/>
+          <w:lang w:eastAsia="ru-RU"/>
         </w:rPr>
         <w:drawing>
           <wp:inline distT="0" distB="0" distL="0" distR="0" wp14:anchorId="5CC967E1" wp14:editId="4CE81B96">
@@ -704,7 +750,8 @@
       </w:pPr>
       <w:r>
         <w:rPr>
-          <w:lang w:val="en-US"/>
+          <w:noProof/>
+          <w:lang w:eastAsia="ru-RU"/>
         </w:rPr>
         <w:drawing>
           <wp:inline distT="0" distB="0" distL="0" distR="0" wp14:anchorId="0A97403F" wp14:editId="74CD08FB">
@@ -747,14 +794,16 @@
       <w:r>
         <w:t>6. Создать курсор и вывести среднюю заработную плату по кафедрам с округлением вниз до целых, вывести средние итоговые значения для каждого факультета и для всех факультетов в целом.</w:t>
       </w:r>
-    </w:p>
-    <w:p>
-      <w:r>
-        <w:drawing>
-          <wp:inline distT="0" distB="0" distL="0" distR="0" wp14:anchorId="1B26ED26" wp14:editId="468196A8">
-            <wp:extent cx="5940425" cy="2834005"/>
-            <wp:effectExtent l="0" t="0" r="3175" b="4445"/>
-            <wp:docPr id="18" name="Рисунок 18"/>
+      <w:bookmarkStart w:id="0" w:name="_GoBack"/>
+      <w:bookmarkEnd w:id="0"/>
+    </w:p>
+    <w:p>
+      <w:r>
+        <w:drawing>
+          <wp:inline distT="0" distB="0" distL="0" distR="0" wp14:anchorId="371BBA2B" wp14:editId="507D93E6">
+            <wp:extent cx="5940425" cy="2785110"/>
+            <wp:effectExtent l="0" t="0" r="3175" b="0"/>
+            <wp:docPr id="34" name="Рисунок 34"/>
             <wp:cNvGraphicFramePr>
               <a:graphicFrameLocks xmlns:a="http://schemas.openxmlformats.org/drawingml/2006/main" noChangeAspect="1"/>
             </wp:cNvGraphicFramePr>
@@ -774,21 +823,65 @@
                   <pic:spPr>
                     <a:xfrm>
                       <a:off x="0" y="0"/>
-                      <a:ext cx="5940425" cy="2834005"/>
-                    </a:xfrm>
-                    <a:prstGeom prst="rect">
-                      <a:avLst/>
-                    </a:prstGeom>
-                  </pic:spPr>
-                </pic:pic>
-              </a:graphicData>
-            </a:graphic>
-          </wp:inline>
-        </w:drawing>
-      </w:r>
-    </w:p>
-    <w:p>
-      <w:r>
+                      <a:ext cx="5940425" cy="2785110"/>
+                    </a:xfrm>
+                    <a:prstGeom prst="rect">
+                      <a:avLst/>
+                    </a:prstGeom>
+                  </pic:spPr>
+                </pic:pic>
+              </a:graphicData>
+            </a:graphic>
+          </wp:inline>
+        </w:drawing>
+      </w:r>
+    </w:p>
+    <w:p>
+      <w:r>
+        <w:lastRenderedPageBreak/>
+        <w:drawing>
+          <wp:inline distT="0" distB="0" distL="0" distR="0" wp14:anchorId="5C85CE5B" wp14:editId="3B7F9651">
+            <wp:extent cx="5940425" cy="3061970"/>
+            <wp:effectExtent l="0" t="0" r="3175" b="5080"/>
+            <wp:docPr id="35" name="Рисунок 35"/>
+            <wp:cNvGraphicFramePr>
+              <a:graphicFrameLocks xmlns:a="http://schemas.openxmlformats.org/drawingml/2006/main" noChangeAspect="1"/>
+            </wp:cNvGraphicFramePr>
+            <a:graphic xmlns:a="http://schemas.openxmlformats.org/drawingml/2006/main">
+              <a:graphicData uri="http://schemas.openxmlformats.org/drawingml/2006/picture">
+                <pic:pic xmlns:pic="http://schemas.openxmlformats.org/drawingml/2006/picture">
+                  <pic:nvPicPr>
+                    <pic:cNvPr id="1" name=""/>
+                    <pic:cNvPicPr/>
+                  </pic:nvPicPr>
+                  <pic:blipFill>
+                    <a:blip r:embed="rId22"/>
+                    <a:stretch>
+                      <a:fillRect/>
+                    </a:stretch>
+                  </pic:blipFill>
+                  <pic:spPr>
+                    <a:xfrm>
+                      <a:off x="0" y="0"/>
+                      <a:ext cx="5940425" cy="3061970"/>
+                    </a:xfrm>
+                    <a:prstGeom prst="rect">
+                      <a:avLst/>
+                    </a:prstGeom>
+                  </pic:spPr>
+                </pic:pic>
+              </a:graphicData>
+            </a:graphic>
+          </wp:inline>
+        </w:drawing>
+      </w:r>
+    </w:p>
+    <w:p>
+      <w:r>
+        <w:rPr>
+          <w:noProof/>
+          <w:lang w:eastAsia="ru-RU"/>
+        </w:rPr>
         <w:drawing>
           <wp:inline distT="0" distB="0" distL="0" distR="0" wp14:anchorId="0340E9EF" wp14:editId="7515C78E">
             <wp:extent cx="3458058" cy="438211"/>
@@ -805,7 +898,7 @@
                     <pic:cNvPicPr/>
                   </pic:nvPicPr>
                   <pic:blipFill>
-                    <a:blip r:embed="rId22"/>
+                    <a:blip r:embed="rId23"/>
                     <a:stretch>
                       <a:fillRect/>
                     </a:stretch>
@@ -828,51 +921,55 @@
     </w:p>
     <w:p>
       <w:r>
+        <w:drawing>
+          <wp:inline distT="0" distB="0" distL="0" distR="0" wp14:anchorId="51CD9295" wp14:editId="5F6CC68F">
+            <wp:extent cx="5940425" cy="3526790"/>
+            <wp:effectExtent l="0" t="0" r="3175" b="0"/>
+            <wp:docPr id="36" name="Рисунок 36"/>
+            <wp:cNvGraphicFramePr>
+              <a:graphicFrameLocks xmlns:a="http://schemas.openxmlformats.org/drawingml/2006/main" noChangeAspect="1"/>
+            </wp:cNvGraphicFramePr>
+            <a:graphic xmlns:a="http://schemas.openxmlformats.org/drawingml/2006/main">
+              <a:graphicData uri="http://schemas.openxmlformats.org/drawingml/2006/picture">
+                <pic:pic xmlns:pic="http://schemas.openxmlformats.org/drawingml/2006/picture">
+                  <pic:nvPicPr>
+                    <pic:cNvPr id="1" name=""/>
+                    <pic:cNvPicPr/>
+                  </pic:nvPicPr>
+                  <pic:blipFill>
+                    <a:blip r:embed="rId24"/>
+                    <a:stretch>
+                      <a:fillRect/>
+                    </a:stretch>
+                  </pic:blipFill>
+                  <pic:spPr>
+                    <a:xfrm>
+                      <a:off x="0" y="0"/>
+                      <a:ext cx="5940425" cy="3526790"/>
+                    </a:xfrm>
+                    <a:prstGeom prst="rect">
+                      <a:avLst/>
+                    </a:prstGeom>
+                  </pic:spPr>
+                </pic:pic>
+              </a:graphicData>
+            </a:graphic>
+          </wp:inline>
+        </w:drawing>
+      </w:r>
+    </w:p>
+    <w:p>
+      <w:r>
+        <w:t>7. Создать неименованный блок для расчета результата деления двух переменных. Добавить обработку ситуации с делением на 0 через исключение ZERO_DIVIDE. Сгенерировать пользовательскую ошибку при значении делителя 0.</w:t>
+      </w:r>
+    </w:p>
+    <w:p>
+      <w:r>
+        <w:rPr>
+          <w:noProof/>
+          <w:lang w:eastAsia="ru-RU"/>
+        </w:rPr>
         <w:lastRenderedPageBreak/>
-        <w:drawing>
-          <wp:inline distT="0" distB="0" distL="0" distR="0" wp14:anchorId="79BAD4FB" wp14:editId="44BA41D1">
-            <wp:extent cx="5940425" cy="2205355"/>
-            <wp:effectExtent l="0" t="0" r="3175" b="4445"/>
-            <wp:docPr id="20" name="Рисунок 20"/>
-            <wp:cNvGraphicFramePr>
-              <a:graphicFrameLocks xmlns:a="http://schemas.openxmlformats.org/drawingml/2006/main" noChangeAspect="1"/>
-            </wp:cNvGraphicFramePr>
-            <a:graphic xmlns:a="http://schemas.openxmlformats.org/drawingml/2006/main">
-              <a:graphicData uri="http://schemas.openxmlformats.org/drawingml/2006/picture">
-                <pic:pic xmlns:pic="http://schemas.openxmlformats.org/drawingml/2006/picture">
-                  <pic:nvPicPr>
-                    <pic:cNvPr id="1" name=""/>
-                    <pic:cNvPicPr/>
-                  </pic:nvPicPr>
-                  <pic:blipFill>
-                    <a:blip r:embed="rId23"/>
-                    <a:stretch>
-                      <a:fillRect/>
-                    </a:stretch>
-                  </pic:blipFill>
-                  <pic:spPr>
-                    <a:xfrm>
-                      <a:off x="0" y="0"/>
-                      <a:ext cx="5940425" cy="2205355"/>
-                    </a:xfrm>
-                    <a:prstGeom prst="rect">
-                      <a:avLst/>
-                    </a:prstGeom>
-                  </pic:spPr>
-                </pic:pic>
-              </a:graphicData>
-            </a:graphic>
-          </wp:inline>
-        </w:drawing>
-      </w:r>
-    </w:p>
-    <w:p>
-      <w:r>
-        <w:t>7. Создать неименованный блок для расчета результата деления двух переменных. Добавить обработку ситуации с делением на 0 через исключение ZERO_DIVIDE. Сгенерировать пользовательскую ошибку при значении делителя 0.</w:t>
-      </w:r>
-    </w:p>
-    <w:p>
-      <w:r>
         <w:drawing>
           <wp:inline distT="0" distB="0" distL="0" distR="0" wp14:anchorId="316749DF" wp14:editId="559EDA09">
             <wp:extent cx="5940425" cy="3274060"/>
@@ -889,7 +986,7 @@
                     <pic:cNvPicPr/>
                   </pic:nvPicPr>
                   <pic:blipFill>
-                    <a:blip r:embed="rId24"/>
+                    <a:blip r:embed="rId25"/>
                     <a:stretch>
                       <a:fillRect/>
                     </a:stretch>
@@ -912,6 +1009,10 @@
     </w:p>
     <w:p>
       <w:r>
+        <w:rPr>
+          <w:noProof/>
+          <w:lang w:eastAsia="ru-RU"/>
+        </w:rPr>
         <w:drawing>
           <wp:inline distT="0" distB="0" distL="0" distR="0" wp14:anchorId="5A82EA4A" wp14:editId="4FEC3F06">
             <wp:extent cx="3972479" cy="685896"/>
@@ -928,7 +1029,7 @@
                     <pic:cNvPicPr/>
                   </pic:nvPicPr>
                   <pic:blipFill>
-                    <a:blip r:embed="rId25"/>
+                    <a:blip r:embed="rId26"/>
                     <a:stretch>
                       <a:fillRect/>
                     </a:stretch>
@@ -956,7 +1057,10 @@
     </w:p>
     <w:p>
       <w:r>
-        <w:lastRenderedPageBreak/>
+        <w:rPr>
+          <w:noProof/>
+          <w:lang w:eastAsia="ru-RU"/>
+        </w:rPr>
         <w:drawing>
           <wp:inline distT="0" distB="0" distL="0" distR="0" wp14:anchorId="33C301AB" wp14:editId="7E695A46">
             <wp:extent cx="5940425" cy="3231515"/>
@@ -973,7 +1077,7 @@
                     <pic:cNvPicPr/>
                   </pic:nvPicPr>
                   <pic:blipFill>
-                    <a:blip r:embed="rId26"/>
+                    <a:blip r:embed="rId27"/>
                     <a:stretch>
                       <a:fillRect/>
                     </a:stretch>
@@ -996,6 +1100,10 @@
     </w:p>
     <w:p>
       <w:r>
+        <w:rPr>
+          <w:noProof/>
+          <w:lang w:eastAsia="ru-RU"/>
+        </w:rPr>
         <w:drawing>
           <wp:inline distT="0" distB="0" distL="0" distR="0" wp14:anchorId="2DEA2D51" wp14:editId="14736895">
             <wp:extent cx="3553321" cy="476316"/>
@@ -1012,7 +1120,7 @@
                     <pic:cNvPicPr/>
                   </pic:nvPicPr>
                   <pic:blipFill>
-                    <a:blip r:embed="rId27"/>
+                    <a:blip r:embed="rId28"/>
                     <a:stretch>
                       <a:fillRect/>
                     </a:stretch>
@@ -1035,6 +1143,11 @@
     </w:p>
     <w:p>
       <w:r>
+        <w:rPr>
+          <w:noProof/>
+          <w:lang w:eastAsia="ru-RU"/>
+        </w:rPr>
+        <w:lastRenderedPageBreak/>
         <w:drawing>
           <wp:inline distT="0" distB="0" distL="0" distR="0" wp14:anchorId="5B19391C" wp14:editId="27B8016F">
             <wp:extent cx="2276793" cy="362001"/>
@@ -1051,7 +1164,7 @@
                     <pic:cNvPicPr/>
                   </pic:nvPicPr>
                   <pic:blipFill>
-                    <a:blip r:embed="rId28"/>
+                    <a:blip r:embed="rId29"/>
                     <a:stretch>
                       <a:fillRect/>
                     </a:stretch>
@@ -1073,17 +1186,16 @@
       </w:r>
     </w:p>
     <w:p>
-      <w:pPr>
-        <w:rPr>
-          <w:lang w:val="en-US"/>
-        </w:rPr>
-      </w:pPr>
       <w:r>
         <w:t>9. Создать основной и вложенный блок. Объявить в них исключения с разными именами, связать с кодом ошибки -20 001 с помощью PRAGMA EXCEPTION_INIT. Сгенерировать исключение во вложенном блоке, обработать его в основном. Проверить ситуацию, когда исключения не связаны с кодом ошибки и имеют одинаковое наименование.</w:t>
       </w:r>
     </w:p>
     <w:p>
       <w:r>
+        <w:rPr>
+          <w:noProof/>
+          <w:lang w:eastAsia="ru-RU"/>
+        </w:rPr>
         <w:drawing>
           <wp:inline distT="0" distB="0" distL="0" distR="0" wp14:anchorId="12A42F65" wp14:editId="610D09FE">
             <wp:extent cx="5940425" cy="3539490"/>
@@ -1100,7 +1212,7 @@
                     <pic:cNvPicPr/>
                   </pic:nvPicPr>
                   <pic:blipFill>
-                    <a:blip r:embed="rId29"/>
+                    <a:blip r:embed="rId30"/>
                     <a:stretch>
                       <a:fillRect/>
                     </a:stretch>
@@ -1123,7 +1235,10 @@
     </w:p>
     <w:p>
       <w:r>
-        <w:lastRenderedPageBreak/>
+        <w:rPr>
+          <w:noProof/>
+          <w:lang w:eastAsia="ru-RU"/>
+        </w:rPr>
         <w:drawing>
           <wp:inline distT="0" distB="0" distL="0" distR="0" wp14:anchorId="537CD9CD" wp14:editId="1546B209">
             <wp:extent cx="3486637" cy="457264"/>
@@ -1140,7 +1255,7 @@
                     <pic:cNvPicPr/>
                   </pic:nvPicPr>
                   <pic:blipFill>
-                    <a:blip r:embed="rId30"/>
+                    <a:blip r:embed="rId31"/>
                     <a:stretch>
                       <a:fillRect/>
                     </a:stretch>
@@ -1163,6 +1278,10 @@
     </w:p>
     <w:p>
       <w:r>
+        <w:rPr>
+          <w:noProof/>
+          <w:lang w:eastAsia="ru-RU"/>
+        </w:rPr>
         <w:drawing>
           <wp:inline distT="0" distB="0" distL="0" distR="0" wp14:anchorId="70F4E68B" wp14:editId="1478F958">
             <wp:extent cx="3334215" cy="590632"/>
@@ -1179,7 +1298,7 @@
                     <pic:cNvPicPr/>
                   </pic:nvPicPr>
                   <pic:blipFill>
-                    <a:blip r:embed="rId31"/>
+                    <a:blip r:embed="rId32"/>
                     <a:stretch>
                       <a:fillRect/>
                     </a:stretch>
@@ -1202,6 +1321,11 @@
     </w:p>
     <w:p>
       <w:r>
+        <w:rPr>
+          <w:noProof/>
+          <w:lang w:eastAsia="ru-RU"/>
+        </w:rPr>
+        <w:lastRenderedPageBreak/>
         <w:drawing>
           <wp:inline distT="0" distB="0" distL="0" distR="0" wp14:anchorId="6FDE6AB1" wp14:editId="626009C0">
             <wp:extent cx="5940425" cy="3362325"/>
@@ -1218,7 +1342,7 @@
                     <pic:cNvPicPr/>
                   </pic:nvPicPr>
                   <pic:blipFill>
-                    <a:blip r:embed="rId32"/>
+                    <a:blip r:embed="rId33"/>
                     <a:stretch>
                       <a:fillRect/>
                     </a:stretch>
@@ -1241,6 +1365,10 @@
     </w:p>
     <w:p>
       <w:r>
+        <w:rPr>
+          <w:noProof/>
+          <w:lang w:eastAsia="ru-RU"/>
+        </w:rPr>
         <w:drawing>
           <wp:inline distT="0" distB="0" distL="0" distR="0" wp14:anchorId="2E32BAD9" wp14:editId="7AC2484E">
             <wp:extent cx="3572374" cy="485843"/>
@@ -1257,7 +1385,7 @@
                     <pic:cNvPicPr/>
                   </pic:nvPicPr>
                   <pic:blipFill>
-                    <a:blip r:embed="rId33"/>
+                    <a:blip r:embed="rId34"/>
                     <a:stretch>
                       <a:fillRect/>
                     </a:stretch>
@@ -1280,6 +1408,10 @@
     </w:p>
     <w:p>
       <w:r>
+        <w:rPr>
+          <w:noProof/>
+          <w:lang w:eastAsia="ru-RU"/>
+        </w:rPr>
         <w:drawing>
           <wp:inline distT="0" distB="0" distL="0" distR="0" wp14:anchorId="5D1292B8" wp14:editId="6631E95E">
             <wp:extent cx="3362794" cy="581106"/>
@@ -1296,7 +1428,7 @@
                     <pic:cNvPicPr/>
                   </pic:nvPicPr>
                   <pic:blipFill>
-                    <a:blip r:embed="rId34"/>
+                    <a:blip r:embed="rId35"/>
                     <a:stretch>
                       <a:fillRect/>
                     </a:stretch>
@@ -1319,18 +1451,15 @@
     </w:p>
     <w:p>
       <w:r>
-        <w:t>10. Проверить, генерируются ли исключение NO_DATA_FOUND в команде SELECT…INTO в PL/SQL блоке с использованием групповых функций, например</w:t>
-      </w:r>
-      <w:r>
-        <w:t>,</w:t>
-      </w:r>
-      <w:r>
-        <w:t xml:space="preserve"> MAX.</w:t>
-      </w:r>
-    </w:p>
-    <w:p>
-      <w:r>
-        <w:lastRenderedPageBreak/>
+        <w:t>10. Проверить, генерируются ли исключение NO_DATA_FOUND в команде SELECT…INTO в PL/SQL блоке с использованием групповых функций, например, MAX.</w:t>
+      </w:r>
+    </w:p>
+    <w:p>
+      <w:r>
+        <w:rPr>
+          <w:noProof/>
+          <w:lang w:eastAsia="ru-RU"/>
+        </w:rPr>
         <w:drawing>
           <wp:inline distT="0" distB="0" distL="0" distR="0" wp14:anchorId="1336B4C5" wp14:editId="561188A6">
             <wp:extent cx="5687219" cy="3286584"/>
@@ -1347,7 +1476,7 @@
                     <pic:cNvPicPr/>
                   </pic:nvPicPr>
                   <pic:blipFill>
-                    <a:blip r:embed="rId35"/>
+                    <a:blip r:embed="rId36"/>
                     <a:stretch>
                       <a:fillRect/>
                     </a:stretch>
@@ -1370,6 +1499,11 @@
     </w:p>
     <w:p>
       <w:r>
+        <w:rPr>
+          <w:noProof/>
+          <w:lang w:eastAsia="ru-RU"/>
+        </w:rPr>
+        <w:lastRenderedPageBreak/>
         <w:drawing>
           <wp:inline distT="0" distB="0" distL="0" distR="0" wp14:anchorId="22AFE35E" wp14:editId="63433654">
             <wp:extent cx="3610479" cy="571580"/>
@@ -1386,7 +1520,7 @@
                     <pic:cNvPicPr/>
                   </pic:nvPicPr>
                   <pic:blipFill>
-                    <a:blip r:embed="rId36"/>
+                    <a:blip r:embed="rId37"/>
                     <a:stretch>
                       <a:fillRect/>
                     </a:stretch>
@@ -1415,12 +1549,7 @@
         <w:t xml:space="preserve">: </w:t>
       </w:r>
       <w:r>
-        <w:t>не работает с групповыми</w:t>
-      </w:r>
-      <w:bookmarkStart w:id="0" w:name="_GoBack"/>
-      <w:bookmarkEnd w:id="0"/>
-      <w:r>
-        <w:t xml:space="preserve"> функциями.</w:t>
+        <w:t>не работает с групповыми функциями.</w:t>
       </w:r>
     </w:p>
     <w:sectPr>

</xml_diff>